<commit_message>
my edits to the ms
</commit_message>
<xml_diff>
--- a/ms/PSI_ms_GEB_24DEC2016.docx
+++ b/ms/PSI_ms_GEB_24DEC2016.docx
@@ -1,6 +1,6 @@
 
 <file path=word/document.xml><?xml version="1.0" encoding="utf-8"?>
-<w:document xmlns:mo="http://schemas.microsoft.com/office/mac/office/2008/main" xmlns:ve="http://schemas.openxmlformats.org/markup-compatibility/2006" xmlns:mv="urn:schemas-microsoft-com:mac:vml" xmlns:o="urn:schemas-microsoft-com:office:office" xmlns:r="http://schemas.openxmlformats.org/officeDocument/2006/relationships" xmlns:m="http://schemas.openxmlformats.org/officeDocument/2006/math" xmlns:v="urn:schemas-microsoft-com:vml" xmlns:wp="http://schemas.openxmlformats.org/drawingml/2006/wordprocessingDrawing" xmlns:w10="urn:schemas-microsoft-com:office:word" xmlns:w="http://schemas.openxmlformats.org/wordprocessingml/2006/main" xmlns:wne="http://schemas.microsoft.com/office/word/2006/wordml">
+<w:document xmlns:wpc="http://schemas.microsoft.com/office/word/2010/wordprocessingCanvas" xmlns:mo="http://schemas.microsoft.com/office/mac/office/2008/main" xmlns:mc="http://schemas.openxmlformats.org/markup-compatibility/2006" xmlns:mv="urn:schemas-microsoft-com:mac:vml" xmlns:o="urn:schemas-microsoft-com:office:office" xmlns:r="http://schemas.openxmlformats.org/officeDocument/2006/relationships" xmlns:m="http://schemas.openxmlformats.org/officeDocument/2006/math" xmlns:v="urn:schemas-microsoft-com:vml" xmlns:wp14="http://schemas.microsoft.com/office/word/2010/wordprocessingDrawing" xmlns:wp="http://schemas.openxmlformats.org/drawingml/2006/wordprocessingDrawing" xmlns:w10="urn:schemas-microsoft-com:office:word" xmlns:w="http://schemas.openxmlformats.org/wordprocessingml/2006/main" xmlns:w14="http://schemas.microsoft.com/office/word/2010/wordml" xmlns:wpg="http://schemas.microsoft.com/office/word/2010/wordprocessingGroup" xmlns:wpi="http://schemas.microsoft.com/office/word/2010/wordprocessingInk" xmlns:wne="http://schemas.microsoft.com/office/word/2006/wordml" xmlns:wps="http://schemas.microsoft.com/office/word/2010/wordprocessingShape" mc:Ignorable="w14 wp14">
   <w:body>
     <w:p>
       <w:pPr>
@@ -89,21 +89,7 @@
         <w:rPr>
           <w:rFonts w:eastAsia="ＭＳ 明朝" w:cs="Times New Roman"/>
         </w:rPr>
-        <w:t xml:space="preserve">, Andrew J. </w:t>
-      </w:r>
-      <w:proofErr w:type="spellStart"/>
-      <w:r>
-        <w:rPr>
-          <w:rFonts w:eastAsia="ＭＳ 明朝" w:cs="Times New Roman"/>
-        </w:rPr>
-        <w:t>Rominger</w:t>
-      </w:r>
-      <w:proofErr w:type="spellEnd"/>
-      <w:r>
-        <w:rPr>
-          <w:rFonts w:eastAsia="ＭＳ 明朝" w:cs="Times New Roman"/>
-        </w:rPr>
-        <w:t xml:space="preserve"> </w:t>
+        <w:t xml:space="preserve">, Andrew J. Rominger </w:t>
       </w:r>
       <w:r>
         <w:rPr>
@@ -409,6 +395,7 @@
         <w:rPr>
           <w:b/>
         </w:rPr>
+        <w:lastRenderedPageBreak/>
         <w:t xml:space="preserve">STRUCTURED </w:t>
       </w:r>
       <w:r>
@@ -611,8 +598,55 @@
       <w:r>
         <w:t xml:space="preserve">We </w:t>
       </w:r>
-      <w:r>
-        <w:t>compare to the METE’s predictions the size distributions for three communities: trees in a</w:t>
+      <w:del w:id="0" w:author="Andy Rominger" w:date="2017-02-20T12:28:00Z">
+        <w:r>
+          <w:delText>compare to the</w:delText>
+        </w:r>
+      </w:del>
+      <w:ins w:id="1" w:author="Andy Rominger" w:date="2017-02-20T12:28:00Z">
+        <w:r>
+          <w:t>test</w:t>
+        </w:r>
+      </w:ins>
+      <w:r>
+        <w:t xml:space="preserve"> METE’s predictions </w:t>
+      </w:r>
+      <w:ins w:id="2" w:author="Andy Rominger" w:date="2017-02-20T12:28:00Z">
+        <w:r>
+          <w:t xml:space="preserve">of </w:t>
+        </w:r>
+      </w:ins>
+      <w:r>
+        <w:t>the size distribution</w:t>
+      </w:r>
+      <w:del w:id="3" w:author="Andy Rominger" w:date="2017-02-20T12:29:00Z">
+        <w:r>
+          <w:delText>s</w:delText>
+        </w:r>
+      </w:del>
+      <w:r>
+        <w:t xml:space="preserve"> </w:t>
+      </w:r>
+      <w:del w:id="4" w:author="Andy Rominger" w:date="2017-02-20T12:29:00Z">
+        <w:r>
+          <w:delText xml:space="preserve">for </w:delText>
+        </w:r>
+      </w:del>
+      <w:ins w:id="5" w:author="Andy Rominger" w:date="2017-02-20T12:29:00Z">
+        <w:r>
+          <w:t xml:space="preserve">in </w:t>
+        </w:r>
+      </w:ins>
+      <w:r>
+        <w:t xml:space="preserve">three </w:t>
+      </w:r>
+      <w:ins w:id="6" w:author="Andy Rominger" w:date="2017-02-20T12:29:00Z">
+        <w:r>
+          <w:t xml:space="preserve">disparate </w:t>
+        </w:r>
+      </w:ins>
+      <w:r>
+        <w:t>communities: trees in a</w:t>
       </w:r>
       <w:r>
         <w:t xml:space="preserve"> tropical forest plot, </w:t>
@@ -705,6 +739,11 @@
       <w:r>
         <w:t xml:space="preserve">law, and exponential behavior in the size range </w:t>
       </w:r>
+      <w:ins w:id="7" w:author="Andy Rominger" w:date="2017-02-20T12:30:00Z">
+        <w:r>
+          <w:t xml:space="preserve">where their </w:t>
+        </w:r>
+      </w:ins>
       <w:r>
         <w:t>light limitation model</w:t>
       </w:r>
@@ -718,7 +757,54 @@
         <w:t xml:space="preserve"> an exponential tail</w:t>
       </w:r>
       <w:r>
-        <w:t>; the success of this predicted form for systems that are not light limited casts doubt on the mechanistic explanation even in light-limited systems</w:t>
+        <w:t xml:space="preserve">; the success of </w:t>
+      </w:r>
+      <w:del w:id="8" w:author="Andy Rominger" w:date="2017-02-20T12:31:00Z">
+        <w:r>
+          <w:delText xml:space="preserve">this </w:delText>
+        </w:r>
+      </w:del>
+      <w:ins w:id="9" w:author="Andy Rominger" w:date="2017-02-20T12:31:00Z">
+        <w:r>
+          <w:t xml:space="preserve">METE’s </w:t>
+        </w:r>
+      </w:ins>
+      <w:r>
+        <w:t xml:space="preserve">predicted form </w:t>
+      </w:r>
+      <w:del w:id="10" w:author="Andy Rominger" w:date="2017-02-20T12:31:00Z">
+        <w:r>
+          <w:delText xml:space="preserve">for </w:delText>
+        </w:r>
+      </w:del>
+      <w:ins w:id="11" w:author="Andy Rominger" w:date="2017-02-20T12:31:00Z">
+        <w:r>
+          <w:t xml:space="preserve">across </w:t>
+        </w:r>
+      </w:ins>
+      <w:r>
+        <w:t>systems</w:t>
+      </w:r>
+      <w:ins w:id="12" w:author="Andy Rominger" w:date="2017-02-20T12:31:00Z">
+        <w:r>
+          <w:t>, including those that are clearly not light limited,</w:t>
+        </w:r>
+      </w:ins>
+      <w:del w:id="13" w:author="Andy Rominger" w:date="2017-02-20T12:31:00Z">
+        <w:r>
+          <w:delText xml:space="preserve"> that are not light limited</w:delText>
+        </w:r>
+      </w:del>
+      <w:r>
+        <w:t xml:space="preserve"> casts doubt on the mechanistic explanation even in </w:t>
+      </w:r>
+      <w:ins w:id="14" w:author="Andy Rominger" w:date="2017-02-20T12:31:00Z">
+        <w:r>
+          <w:t xml:space="preserve">potentially </w:t>
+        </w:r>
+      </w:ins>
+      <w:r>
+        <w:t>light-limited systems</w:t>
       </w:r>
       <w:r>
         <w:t xml:space="preserve">. </w:t>
@@ -726,8 +812,6 @@
       <w:r>
         <w:t xml:space="preserve"> </w:t>
       </w:r>
-      <w:bookmarkStart w:id="0" w:name="_GoBack"/>
-      <w:bookmarkEnd w:id="0"/>
     </w:p>
     <w:p>
       <w:pPr>
@@ -988,7 +1072,20 @@
         <w:t>METE</w:t>
       </w:r>
       <w:r>
-        <w:t xml:space="preserve"> makes no explicit assumptions about governing mechanisms, contains no fitting parameters, and successfully predicts many other </w:t>
+        <w:t xml:space="preserve"> makes no explicit assumptions about governing mechanisms, contains no fitt</w:t>
+      </w:r>
+      <w:ins w:id="15" w:author="Andy Rominger" w:date="2017-02-20T12:34:00Z">
+        <w:r>
+          <w:t>ed</w:t>
+        </w:r>
+      </w:ins>
+      <w:del w:id="16" w:author="Andy Rominger" w:date="2017-02-20T12:34:00Z">
+        <w:r>
+          <w:delText>ing</w:delText>
+        </w:r>
+      </w:del>
+      <w:r>
+        <w:t xml:space="preserve"> parameters, and successfully predicts many other </w:t>
       </w:r>
       <w:proofErr w:type="spellStart"/>
       <w:r>
@@ -1046,7 +1143,7 @@
         <w:t xml:space="preserve"> and metabolic scaling theory and thus assume metabolic rate scales as the square of stem diameter (</w:t>
       </w:r>
       <w:proofErr w:type="spellStart"/>
-      <w:ins w:id="1" w:author="John" w:date="2016-12-23T12:13:00Z">
+      <w:ins w:id="17" w:author="John" w:date="2016-12-23T12:13:00Z">
         <w:r>
           <w:t>Enquist</w:t>
         </w:r>
@@ -1063,7 +1160,7 @@
           <w:t>, 2001</w:t>
         </w:r>
       </w:ins>
-      <w:del w:id="2" w:author="John" w:date="2016-12-23T12:12:00Z">
+      <w:del w:id="18" w:author="John" w:date="2016-12-23T12:12:00Z">
         <w:r>
           <w:delText>Muller-Landau et al., 2006</w:delText>
         </w:r>
@@ -1094,13 +1191,21 @@
       <w:r>
         <w:t xml:space="preserve"> (</w:t>
       </w:r>
-      <w:ins w:id="3" w:author="John" w:date="2016-12-23T12:12:00Z">
+      <w:commentRangeStart w:id="19"/>
+      <w:ins w:id="20" w:author="John" w:date="2016-12-23T12:12:00Z">
         <w:r>
           <w:t>Muller-Landau et al., 2006</w:t>
         </w:r>
       </w:ins>
-      <w:commentRangeStart w:id="4"/>
-      <w:del w:id="5" w:author="John" w:date="2016-12-23T12:13:00Z">
+      <w:commentRangeEnd w:id="19"/>
+      <w:r>
+        <w:rPr>
+          <w:rStyle w:val="CommentReference"/>
+        </w:rPr>
+        <w:commentReference w:id="19"/>
+      </w:r>
+      <w:commentRangeStart w:id="21"/>
+      <w:del w:id="22" w:author="John" w:date="2016-12-23T12:13:00Z">
         <w:r>
           <w:delText>Enquist and Niklas</w:delText>
         </w:r>
@@ -1111,12 +1216,12 @@
           <w:delText xml:space="preserve"> 2001</w:delText>
         </w:r>
       </w:del>
-      <w:commentRangeEnd w:id="4"/>
+      <w:commentRangeEnd w:id="21"/>
       <w:r>
         <w:rPr>
           <w:rStyle w:val="CommentReference"/>
         </w:rPr>
-        <w:commentReference w:id="4"/>
+        <w:commentReference w:id="21"/>
       </w:r>
       <w:r>
         <w:t>)</w:t>
@@ -1124,6 +1229,46 @@
       <w:r>
         <w:t xml:space="preserve">. </w:t>
       </w:r>
+      <w:ins w:id="23" w:author="Andy Rominger" w:date="2017-02-20T12:49:00Z">
+        <w:r>
+          <w:t>However, using an alternate estimate of metabolic scaling for plants (</w:t>
+        </w:r>
+        <w:commentRangeStart w:id="24"/>
+        <w:r>
+          <w:t>cite</w:t>
+        </w:r>
+      </w:ins>
+      <w:commentRangeEnd w:id="24"/>
+      <w:ins w:id="25" w:author="Andy Rominger" w:date="2017-02-20T12:50:00Z">
+        <w:r>
+          <w:rPr>
+            <w:rStyle w:val="CommentReference"/>
+          </w:rPr>
+          <w:commentReference w:id="24"/>
+        </w:r>
+      </w:ins>
+      <w:ins w:id="27" w:author="Andy Rominger" w:date="2017-02-20T12:49:00Z">
+        <w:r>
+          <w:t xml:space="preserve">) does not </w:t>
+        </w:r>
+      </w:ins>
+      <w:ins w:id="28" w:author="Andy Rominger" w:date="2017-02-20T12:50:00Z">
+        <w:r>
+          <w:t xml:space="preserve">substantially </w:t>
+        </w:r>
+      </w:ins>
+      <w:ins w:id="29" w:author="Andy Rominger" w:date="2017-02-20T12:49:00Z">
+        <w:r>
+          <w:t>change the fit of METE to BCI trees across size classes</w:t>
+        </w:r>
+      </w:ins>
+      <w:ins w:id="30" w:author="Andy Rominger" w:date="2017-02-20T12:50:00Z">
+        <w:r>
+          <w:t>.</w:t>
+        </w:r>
+      </w:ins>
+      <w:bookmarkStart w:id="31" w:name="_GoBack"/>
+      <w:bookmarkEnd w:id="31"/>
     </w:p>
     <w:p>
       <w:pPr>
@@ -1133,14 +1278,28 @@
       <w:r>
         <w:t>The METE prediction for the distribution</w:t>
       </w:r>
-      <w:r>
-        <w:rPr>
-          <w:i/>
-        </w:rPr>
-        <w:sym w:font="Symbol" w:char="F059"/>
-      </w:r>
-      <w:r>
-        <w:t>(</w:t>
+      <w:del w:id="32" w:author="Andy Rominger" w:date="2017-02-20T12:35:00Z">
+        <w:r>
+          <w:rPr>
+            <w:i/>
+          </w:rPr>
+          <w:sym w:font="Symbol" w:char="F059"/>
+        </w:r>
+        <w:r>
+          <w:delText>(</w:delText>
+        </w:r>
+        <w:r>
+          <w:rPr>
+            <w:i/>
+          </w:rPr>
+          <w:sym w:font="Symbol" w:char="F065"/>
+        </w:r>
+        <w:r>
+          <w:delText>),</w:delText>
+        </w:r>
+      </w:del>
+      <w:r>
+        <w:t xml:space="preserve"> of metabolic rates </w:t>
       </w:r>
       <w:r>
         <w:rPr>
@@ -1149,16 +1308,20 @@
         <w:sym w:font="Symbol" w:char="F065"/>
       </w:r>
       <w:r>
-        <w:t xml:space="preserve">), of metabolic rates </w:t>
-      </w:r>
-      <w:r>
-        <w:rPr>
-          <w:i/>
-        </w:rPr>
-        <w:sym w:font="Symbol" w:char="F065"/>
-      </w:r>
-      <w:r>
-        <w:t>, across all individual organisms of a focal guild or taxonomic category in a well-defined area is (Harte et al., 2008):</w:t>
+        <w:t xml:space="preserve">, across all individual organisms of a focal </w:t>
+      </w:r>
+      <w:del w:id="33" w:author="Andy Rominger" w:date="2017-02-20T12:36:00Z">
+        <w:r>
+          <w:delText>guild or taxonomic category</w:delText>
+        </w:r>
+      </w:del>
+      <w:ins w:id="34" w:author="Andy Rominger" w:date="2017-02-20T12:36:00Z">
+        <w:r>
+          <w:t>group</w:t>
+        </w:r>
+      </w:ins>
+      <w:r>
+        <w:t xml:space="preserve"> in a well-defined area is (Harte et al., 2008):</w:t>
       </w:r>
     </w:p>
     <w:p>
@@ -1172,7 +1335,7 @@
           <w:position w:val="-24"/>
         </w:rPr>
         <w:drawing>
-          <wp:inline distT="0" distB="0" distL="0" distR="0">
+          <wp:inline distT="0" distB="0" distL="0" distR="0" wp14:anchorId="1A8DDD15" wp14:editId="4F673CA1">
             <wp:extent cx="1574165" cy="461645"/>
             <wp:effectExtent l="0" t="0" r="635" b="0"/>
             <wp:docPr id="1" name="Picture 1"/>
@@ -1189,10 +1352,10 @@
                     </pic:cNvPicPr>
                   </pic:nvPicPr>
                   <pic:blipFill>
-                    <a:blip r:embed="rId5">
+                    <a:blip r:embed="rId6">
                       <a:extLst>
                         <a:ext uri="{28A0092B-C50C-407E-A947-70E740481C1C}">
-                          <a14:useLocalDpi xmlns:a14="http://schemas.microsoft.com/office/drawing/2010/main" xmlns:pic="http://schemas.openxmlformats.org/drawingml/2006/picture" xmlns:a="http://schemas.openxmlformats.org/drawingml/2006/main" xmlns:wps="http://schemas.microsoft.com/office/word/2010/wordprocessingShape" xmlns:wne="http://schemas.microsoft.com/office/word/2006/wordml" xmlns:wpi="http://schemas.microsoft.com/office/word/2010/wordprocessingInk" xmlns:wpg="http://schemas.microsoft.com/office/word/2010/wordprocessingGroup" xmlns:w14="http://schemas.microsoft.com/office/word/2010/wordml" xmlns:w="http://schemas.openxmlformats.org/wordprocessingml/2006/main" xmlns:w10="urn:schemas-microsoft-com:office:word" xmlns:wp="http://schemas.openxmlformats.org/drawingml/2006/wordprocessingDrawing" xmlns:wp14="http://schemas.microsoft.com/office/word/2010/wordprocessingDrawing" xmlns:v="urn:schemas-microsoft-com:vml" xmlns:m="http://schemas.openxmlformats.org/officeDocument/2006/math" xmlns:r="http://schemas.openxmlformats.org/officeDocument/2006/relationships" xmlns:o="urn:schemas-microsoft-com:office:office" xmlns:mv="urn:schemas-microsoft-com:mac:vml" xmlns:mc="http://schemas.openxmlformats.org/markup-compatibility/2006" xmlns:mo="http://schemas.microsoft.com/office/mac/office/2008/main" xmlns:wpc="http://schemas.microsoft.com/office/word/2010/wordprocessingCanvas" xmlns="" val="0"/>
+                          <a14:useLocalDpi xmlns:a14="http://schemas.microsoft.com/office/drawing/2010/main" val="0"/>
                         </a:ext>
                       </a:extLst>
                     </a:blip>
@@ -1451,55 +1614,87 @@
         <w:t>0</w:t>
       </w:r>
       <w:r>
-        <w:t xml:space="preserve">, which correspond, respectively, to the total number of tree species in the plot, the total number of individual trees in the plot, and their total combined metabolic rate. </w:t>
-      </w:r>
-      <w:r>
-        <w:t>This distribution applies to organisms within the focal guild over a well-defined area</w:t>
-      </w:r>
-      <w:r>
-        <w:t xml:space="preserve">, and is a form of </w:t>
-      </w:r>
-      <w:r>
-        <w:t xml:space="preserve">the </w:t>
-      </w:r>
-      <w:r>
-        <w:t xml:space="preserve">Local Size Density </w:t>
-      </w:r>
-      <w:r>
-        <w:t>relationship (</w:t>
-      </w:r>
-      <w:r>
-        <w:t>White</w:t>
-      </w:r>
-      <w:r>
-        <w:t>,</w:t>
-      </w:r>
-      <w:r>
-        <w:t xml:space="preserve"> Ernest, </w:t>
-      </w:r>
-      <w:proofErr w:type="spellStart"/>
-      <w:r>
-        <w:t>Kerkhoff</w:t>
-      </w:r>
-      <w:proofErr w:type="spellEnd"/>
-      <w:r>
-        <w:t xml:space="preserve"> </w:t>
-      </w:r>
-      <w:r>
-        <w:rPr>
-          <w:i/>
-        </w:rPr>
-        <w:t>et al.</w:t>
-      </w:r>
-      <w:r>
-        <w:t xml:space="preserve"> 2007</w:t>
-      </w:r>
-      <w:r>
-        <w:t>)</w:t>
-      </w:r>
+        <w:t xml:space="preserve">, which correspond, respectively, to the total number of </w:t>
+      </w:r>
+      <w:del w:id="35" w:author="Andy Rominger" w:date="2017-02-20T12:36:00Z">
+        <w:r>
+          <w:delText xml:space="preserve">tree </w:delText>
+        </w:r>
+      </w:del>
+      <w:r>
+        <w:t>species in the plot, the total number of individual</w:t>
+      </w:r>
+      <w:ins w:id="36" w:author="Andy Rominger" w:date="2017-02-20T12:36:00Z">
+        <w:r>
+          <w:t>s</w:t>
+        </w:r>
+      </w:ins>
+      <w:r>
+        <w:t xml:space="preserve"> </w:t>
+      </w:r>
+      <w:del w:id="37" w:author="Andy Rominger" w:date="2017-02-20T12:36:00Z">
+        <w:r>
+          <w:delText xml:space="preserve">trees </w:delText>
+        </w:r>
+      </w:del>
+      <w:r>
+        <w:t>in the plot, and their total combined metabolic rate</w:t>
+      </w:r>
+      <w:commentRangeStart w:id="38"/>
       <w:r>
         <w:t>.</w:t>
       </w:r>
+      <w:commentRangeEnd w:id="38"/>
+      <w:r>
+        <w:rPr>
+          <w:rStyle w:val="CommentReference"/>
+        </w:rPr>
+        <w:commentReference w:id="38"/>
+      </w:r>
+      <w:del w:id="39" w:author="Andy Rominger" w:date="2017-02-20T12:36:00Z">
+        <w:r>
+          <w:delText xml:space="preserve"> </w:delText>
+        </w:r>
+        <w:r>
+          <w:delText>This distribution applies to organisms within the focal guild over a well-defined area</w:delText>
+        </w:r>
+        <w:r>
+          <w:delText xml:space="preserve">, and is a form of </w:delText>
+        </w:r>
+        <w:r>
+          <w:delText xml:space="preserve">the </w:delText>
+        </w:r>
+        <w:r>
+          <w:delText xml:space="preserve">Local Size Density </w:delText>
+        </w:r>
+        <w:r>
+          <w:delText>relationship (</w:delText>
+        </w:r>
+        <w:r>
+          <w:delText>White</w:delText>
+        </w:r>
+        <w:r>
+          <w:delText>,</w:delText>
+        </w:r>
+        <w:r>
+          <w:delText xml:space="preserve"> Ernest, Kerkhoff </w:delText>
+        </w:r>
+        <w:r>
+          <w:rPr>
+            <w:i/>
+          </w:rPr>
+          <w:delText>et al.</w:delText>
+        </w:r>
+        <w:r>
+          <w:delText xml:space="preserve"> 2007</w:delText>
+        </w:r>
+        <w:r>
+          <w:delText>)</w:delText>
+        </w:r>
+        <w:r>
+          <w:delText>.</w:delText>
+        </w:r>
+      </w:del>
       <w:r>
         <w:t xml:space="preserve"> </w:t>
       </w:r>
@@ -1518,15 +1713,7 @@
       </w:r>
       <w:proofErr w:type="spellEnd"/>
       <w:r>
-        <w:t xml:space="preserve"> package (</w:t>
-      </w:r>
-      <w:proofErr w:type="spellStart"/>
-      <w:r>
-        <w:t>Rominger</w:t>
-      </w:r>
-      <w:proofErr w:type="spellEnd"/>
-      <w:r>
-        <w:t xml:space="preserve"> and </w:t>
+        <w:t xml:space="preserve"> package (Rominger and </w:t>
       </w:r>
       <w:proofErr w:type="spellStart"/>
       <w:r>
@@ -1784,7 +1971,7 @@
           <w:position w:val="-2"/>
         </w:rPr>
         <w:drawing>
-          <wp:inline distT="0" distB="0" distL="0" distR="0">
+          <wp:inline distT="0" distB="0" distL="0" distR="0" wp14:anchorId="468DC9B3" wp14:editId="487FB05E">
             <wp:extent cx="301625" cy="169545"/>
             <wp:effectExtent l="0" t="0" r="3175" b="8255"/>
             <wp:docPr id="2" name="Picture 2"/>
@@ -1801,10 +1988,10 @@
                     </pic:cNvPicPr>
                   </pic:nvPicPr>
                   <pic:blipFill>
-                    <a:blip r:embed="rId6">
+                    <a:blip r:embed="rId7">
                       <a:extLst>
                         <a:ext uri="{28A0092B-C50C-407E-A947-70E740481C1C}">
-                          <a14:useLocalDpi xmlns:a14="http://schemas.microsoft.com/office/drawing/2010/main" xmlns:pic="http://schemas.openxmlformats.org/drawingml/2006/picture" xmlns:a="http://schemas.openxmlformats.org/drawingml/2006/main" xmlns:wps="http://schemas.microsoft.com/office/word/2010/wordprocessingShape" xmlns:wne="http://schemas.microsoft.com/office/word/2006/wordml" xmlns:wpi="http://schemas.microsoft.com/office/word/2010/wordprocessingInk" xmlns:wpg="http://schemas.microsoft.com/office/word/2010/wordprocessingGroup" xmlns:w14="http://schemas.microsoft.com/office/word/2010/wordml" xmlns:w="http://schemas.openxmlformats.org/wordprocessingml/2006/main" xmlns:w10="urn:schemas-microsoft-com:office:word" xmlns:wp="http://schemas.openxmlformats.org/drawingml/2006/wordprocessingDrawing" xmlns:wp14="http://schemas.microsoft.com/office/word/2010/wordprocessingDrawing" xmlns:v="urn:schemas-microsoft-com:vml" xmlns:m="http://schemas.openxmlformats.org/officeDocument/2006/math" xmlns:r="http://schemas.openxmlformats.org/officeDocument/2006/relationships" xmlns:o="urn:schemas-microsoft-com:office:office" xmlns:mv="urn:schemas-microsoft-com:mac:vml" xmlns:mc="http://schemas.openxmlformats.org/markup-compatibility/2006" xmlns:mo="http://schemas.microsoft.com/office/mac/office/2008/main" xmlns:wpc="http://schemas.microsoft.com/office/word/2010/wordprocessingCanvas" xmlns="" val="0"/>
+                          <a14:useLocalDpi xmlns:a14="http://schemas.microsoft.com/office/drawing/2010/main" val="0"/>
                         </a:ext>
                       </a:extLst>
                     </a:blip>
@@ -2128,7 +2315,7 @@
           <w:position w:val="-8"/>
         </w:rPr>
         <w:drawing>
-          <wp:inline distT="0" distB="0" distL="0" distR="0">
+          <wp:inline distT="0" distB="0" distL="0" distR="0" wp14:anchorId="659DE5E8" wp14:editId="7589D45D">
             <wp:extent cx="1036955" cy="207645"/>
             <wp:effectExtent l="0" t="0" r="4445" b="0"/>
             <wp:docPr id="3" name="Picture 3"/>
@@ -2145,10 +2332,10 @@
                     </pic:cNvPicPr>
                   </pic:nvPicPr>
                   <pic:blipFill>
-                    <a:blip r:embed="rId7">
+                    <a:blip r:embed="rId8">
                       <a:extLst>
                         <a:ext uri="{28A0092B-C50C-407E-A947-70E740481C1C}">
-                          <a14:useLocalDpi xmlns:a14="http://schemas.microsoft.com/office/drawing/2010/main" xmlns:pic="http://schemas.openxmlformats.org/drawingml/2006/picture" xmlns:a="http://schemas.openxmlformats.org/drawingml/2006/main" xmlns:wps="http://schemas.microsoft.com/office/word/2010/wordprocessingShape" xmlns:wne="http://schemas.microsoft.com/office/word/2006/wordml" xmlns:wpi="http://schemas.microsoft.com/office/word/2010/wordprocessingInk" xmlns:wpg="http://schemas.microsoft.com/office/word/2010/wordprocessingGroup" xmlns:w14="http://schemas.microsoft.com/office/word/2010/wordml" xmlns:w="http://schemas.openxmlformats.org/wordprocessingml/2006/main" xmlns:w10="urn:schemas-microsoft-com:office:word" xmlns:wp="http://schemas.openxmlformats.org/drawingml/2006/wordprocessingDrawing" xmlns:wp14="http://schemas.microsoft.com/office/word/2010/wordprocessingDrawing" xmlns:v="urn:schemas-microsoft-com:vml" xmlns:m="http://schemas.openxmlformats.org/officeDocument/2006/math" xmlns:r="http://schemas.openxmlformats.org/officeDocument/2006/relationships" xmlns:o="urn:schemas-microsoft-com:office:office" xmlns:mv="urn:schemas-microsoft-com:mac:vml" xmlns:mc="http://schemas.openxmlformats.org/markup-compatibility/2006" xmlns:mo="http://schemas.microsoft.com/office/mac/office/2008/main" xmlns:wpc="http://schemas.microsoft.com/office/word/2010/wordprocessingCanvas" xmlns="" val="0"/>
+                          <a14:useLocalDpi xmlns:a14="http://schemas.microsoft.com/office/drawing/2010/main" val="0"/>
                         </a:ext>
                       </a:extLst>
                     </a:blip>
@@ -2374,7 +2561,20 @@
         <w:ind w:firstLine="720"/>
       </w:pPr>
       <w:r>
-        <w:t>A comparison of the prediction in Eq. 1 with metabolic rates estimated as basal area at BCI is sh</w:t>
+        <w:t xml:space="preserve">A comparison of the prediction in Eq. 1 with metabolic rates estimated </w:t>
+      </w:r>
+      <w:ins w:id="40" w:author="Andy Rominger" w:date="2017-02-20T12:40:00Z">
+        <w:r>
+          <w:t>from</w:t>
+        </w:r>
+      </w:ins>
+      <w:del w:id="41" w:author="Andy Rominger" w:date="2017-02-20T12:40:00Z">
+        <w:r>
+          <w:delText>as</w:delText>
+        </w:r>
+      </w:del>
+      <w:r>
+        <w:t xml:space="preserve"> basal area at BCI is sh</w:t>
       </w:r>
       <w:r>
         <w:t>own in Fig.</w:t>
@@ -2567,13 +2767,8 @@
       <w:r>
         <w:t xml:space="preserve"> </w:t>
       </w:r>
-      <w:proofErr w:type="spellStart"/>
-      <w:r>
-        <w:t>Rominger</w:t>
-      </w:r>
-      <w:proofErr w:type="spellEnd"/>
-      <w:r>
-        <w:t xml:space="preserve"> et al. (2016) and Harte (2011) show it applies to </w:t>
+      <w:r>
+        <w:t xml:space="preserve">Rominger et al. (2016) and Harte (2011) show it applies to </w:t>
       </w:r>
       <w:r>
         <w:rPr>
@@ -2732,7 +2927,15 @@
       </w:r>
       <w:proofErr w:type="spellEnd"/>
       <w:r>
-        <w:t xml:space="preserve"> metrics besides the metabolic rate distribution such as species-area relationships, abundance distributions, size-abundance relationships, and distributions of species richness over higher taxonomic classifications (Harte et al., 2008; 2009, 2015; Harte, 2011; Harte and Newman, 2014).</w:t>
+        <w:t xml:space="preserve"> metrics besides the metabolic rate distribution</w:t>
+      </w:r>
+      <w:ins w:id="42" w:author="Andy Rominger" w:date="2017-02-20T12:41:00Z">
+        <w:r>
+          <w:t>,</w:t>
+        </w:r>
+      </w:ins>
+      <w:r>
+        <w:t xml:space="preserve"> such as species-area relationships, abundance distributions, size-abundance relationships, and distributions of species richness over higher taxonomic classifications (Harte et al., 2008; 2009, 2015; Harte, 2011; Harte and Newman, 2014).</w:t>
       </w:r>
       <w:r>
         <w:t xml:space="preserve"> </w:t>
@@ -2753,13 +2956,53 @@
         <w:ind w:firstLine="720"/>
       </w:pPr>
       <w:r>
-        <w:t>The combination of an approximate power law domain and an exponential domain in the metabolic rate distribution, as predicted by Eq. 1, is observed in many systems that are not light limited, suggesting that light limitation is not the driver of the size distribution of trees at BCI. On the one hand, it may be that light limitation is indeed the driver at BCI, while other mechanisms result in similar size distributions for subalpine meadow flora and in arthropod communities.</w:t>
-      </w:r>
-      <w:r>
-        <w:t xml:space="preserve"> </w:t>
-      </w:r>
-      <w:r>
-        <w:t>If that is the case, the question remains as to how different dominant mechanisms operating in different systems can all be captured by the maximum entropy theory of ecology.</w:t>
+        <w:t>The combination of an approximate power law domain and an exponential domain in the metabolic rate distribution, as predicted by Eq. 1, is observed in many systems that are not light limited, suggesting that light limitation is not the driver of the size distribution of trees at BCI. On the one hand, it may be that light limitation is indeed the driver at BCI, while other mechanisms result in similar size distributions for subalpine meadow flora and</w:t>
+      </w:r>
+      <w:del w:id="43" w:author="Andy Rominger" w:date="2017-02-20T12:43:00Z">
+        <w:r>
+          <w:delText xml:space="preserve"> in</w:delText>
+        </w:r>
+      </w:del>
+      <w:r>
+        <w:t xml:space="preserve"> arthropod communities.</w:t>
+      </w:r>
+      <w:r>
+        <w:t xml:space="preserve"> </w:t>
+      </w:r>
+      <w:r>
+        <w:t xml:space="preserve">If that is the case, </w:t>
+      </w:r>
+      <w:ins w:id="44" w:author="Andy Rominger" w:date="2017-02-20T12:43:00Z">
+        <w:r>
+          <w:t>auxiliary tests</w:t>
+        </w:r>
+      </w:ins>
+      <w:ins w:id="45" w:author="Andy Rominger" w:date="2017-02-20T12:44:00Z">
+        <w:r>
+          <w:t xml:space="preserve"> (</w:t>
+        </w:r>
+        <w:commentRangeStart w:id="46"/>
+        <w:r>
+          <w:t>cite</w:t>
+        </w:r>
+        <w:commentRangeEnd w:id="46"/>
+        <w:r>
+          <w:rPr>
+            <w:rStyle w:val="CommentReference"/>
+          </w:rPr>
+          <w:commentReference w:id="46"/>
+        </w:r>
+        <w:r>
+          <w:t>)</w:t>
+        </w:r>
+      </w:ins>
+      <w:ins w:id="48" w:author="Andy Rominger" w:date="2017-02-20T12:43:00Z">
+        <w:r>
+          <w:t xml:space="preserve"> of the light limitation model must be developed that differ from the null statistical theory represented by METE; and </w:t>
+        </w:r>
+      </w:ins>
+      <w:r>
+        <w:t>the question remains as to how different dominant mechanisms operating in different systems can all be captured by the maximum entropy theory of ecology.</w:t>
       </w:r>
       <w:r>
         <w:t xml:space="preserve"> </w:t>
@@ -2851,15 +3094,7 @@
       </w:r>
       <w:proofErr w:type="spellEnd"/>
       <w:r>
-        <w:t>” (</w:t>
-      </w:r>
-      <w:proofErr w:type="spellStart"/>
-      <w:r>
-        <w:t>Rominger</w:t>
-      </w:r>
-      <w:proofErr w:type="spellEnd"/>
-      <w:r>
-        <w:t xml:space="preserve"> and </w:t>
+        <w:t xml:space="preserve">” (Rominger and </w:t>
       </w:r>
       <w:proofErr w:type="spellStart"/>
       <w:r>
@@ -2945,16 +3180,8 @@
         <w:rPr>
           <w:b/>
         </w:rPr>
-        <w:t xml:space="preserve">Andrew J. </w:t>
-      </w:r>
-      <w:proofErr w:type="spellStart"/>
-      <w:r>
-        <w:rPr>
-          <w:b/>
-        </w:rPr>
-        <w:t>Rominger</w:t>
-      </w:r>
-      <w:proofErr w:type="spellEnd"/>
+        <w:t>Andrew J. Rominger</w:t>
+      </w:r>
       <w:r>
         <w:t xml:space="preserve"> is a postdoctoral fellow studying island biogeography, and connections between ecological and evolutionary processes.  </w:t>
       </w:r>
@@ -4036,19 +4263,11 @@
         </w:rPr>
         <w:t xml:space="preserve"> </w:t>
       </w:r>
-      <w:proofErr w:type="spellStart"/>
-      <w:r>
-        <w:rPr>
-          <w:rFonts w:cs="Times New Roman"/>
-        </w:rPr>
-        <w:t>Rominger</w:t>
-      </w:r>
-      <w:proofErr w:type="spellEnd"/>
-      <w:r>
-        <w:rPr>
-          <w:rFonts w:cs="Times New Roman"/>
-        </w:rPr>
-        <w:t>, A., Zhang, Y.</w:t>
+      <w:r>
+        <w:rPr>
+          <w:rFonts w:cs="Times New Roman"/>
+        </w:rPr>
+        <w:t>Rominger, A., Zhang, Y.</w:t>
       </w:r>
       <w:r>
         <w:rPr>
@@ -4831,13 +5050,8 @@
       <w:r>
         <w:t xml:space="preserve">23. </w:t>
       </w:r>
-      <w:proofErr w:type="spellStart"/>
-      <w:r>
-        <w:t>Rominger</w:t>
-      </w:r>
-      <w:proofErr w:type="spellEnd"/>
-      <w:r>
-        <w:t xml:space="preserve">, A.J. and </w:t>
+      <w:r>
+        <w:t xml:space="preserve">Rominger, A.J. and </w:t>
       </w:r>
       <w:proofErr w:type="spellStart"/>
       <w:r>
@@ -4885,13 +5099,8 @@
       <w:r>
         <w:t xml:space="preserve">24. </w:t>
       </w:r>
-      <w:proofErr w:type="spellStart"/>
-      <w:r>
-        <w:t>Rominger</w:t>
-      </w:r>
-      <w:proofErr w:type="spellEnd"/>
-      <w:r>
-        <w:t xml:space="preserve">, A.J., Goodman, K.R., Lim, J.Y., Armstrong, E.E., </w:t>
+      <w:r>
+        <w:t xml:space="preserve">Rominger, A.J., Goodman, K.R., Lim, J.Y., Armstrong, E.E., </w:t>
       </w:r>
       <w:proofErr w:type="spellStart"/>
       <w:r>
@@ -5188,7 +5397,7 @@
           <w:noProof/>
         </w:rPr>
         <w:drawing>
-          <wp:inline distT="0" distB="0" distL="0" distR="0">
+          <wp:inline distT="0" distB="0" distL="0" distR="0" wp14:anchorId="43A4E0E1" wp14:editId="27540390">
             <wp:extent cx="2514600" cy="2514600"/>
             <wp:effectExtent l="0" t="0" r="0" b="0"/>
             <wp:docPr id="6" name="Picture 2" descr="Macintosh HD:Users:ajr:Dropbox:Research:psi_mete:ms:fig_PsiThr.jpg"/>
@@ -5205,10 +5414,10 @@
                     </pic:cNvPicPr>
                   </pic:nvPicPr>
                   <pic:blipFill>
-                    <a:blip r:embed="rId8">
+                    <a:blip r:embed="rId9">
                       <a:extLst>
                         <a:ext uri="{28A0092B-C50C-407E-A947-70E740481C1C}">
-                          <a14:useLocalDpi xmlns:a14="http://schemas.microsoft.com/office/drawing/2010/main" xmlns:pic="http://schemas.openxmlformats.org/drawingml/2006/picture" xmlns:a="http://schemas.openxmlformats.org/drawingml/2006/main" xmlns:wps="http://schemas.microsoft.com/office/word/2010/wordprocessingShape" xmlns:wne="http://schemas.microsoft.com/office/word/2006/wordml" xmlns:wpi="http://schemas.microsoft.com/office/word/2010/wordprocessingInk" xmlns:wpg="http://schemas.microsoft.com/office/word/2010/wordprocessingGroup" xmlns:w14="http://schemas.microsoft.com/office/word/2010/wordml" xmlns:w="http://schemas.openxmlformats.org/wordprocessingml/2006/main" xmlns:w10="urn:schemas-microsoft-com:office:word" xmlns:wp="http://schemas.openxmlformats.org/drawingml/2006/wordprocessingDrawing" xmlns:wp14="http://schemas.microsoft.com/office/word/2010/wordprocessingDrawing" xmlns:v="urn:schemas-microsoft-com:vml" xmlns:m="http://schemas.openxmlformats.org/officeDocument/2006/math" xmlns:r="http://schemas.openxmlformats.org/officeDocument/2006/relationships" xmlns:o="urn:schemas-microsoft-com:office:office" xmlns:mv="urn:schemas-microsoft-com:mac:vml" xmlns:mc="http://schemas.openxmlformats.org/markup-compatibility/2006" xmlns:mo="http://schemas.microsoft.com/office/mac/office/2008/main" xmlns:wpc="http://schemas.microsoft.com/office/word/2010/wordprocessingCanvas" xmlns="" val="0"/>
+                          <a14:useLocalDpi xmlns:a14="http://schemas.microsoft.com/office/drawing/2010/main" val="0"/>
                         </a:ext>
                       </a:extLst>
                     </a:blip>
@@ -5310,7 +5519,7 @@
           <w:noProof/>
         </w:rPr>
         <w:drawing>
-          <wp:inline distT="0" distB="0" distL="0" distR="0">
+          <wp:inline distT="0" distB="0" distL="0" distR="0" wp14:anchorId="5D196D66" wp14:editId="3386C3D6">
             <wp:extent cx="5929630" cy="2225040"/>
             <wp:effectExtent l="0" t="0" r="0" b="0"/>
             <wp:docPr id="5" name="Picture 1" descr="Macintosh HD:Users:ajr:Dropbox:Research:psi_mete:ms:fig_PsiData.jpg"/>
@@ -5327,10 +5536,10 @@
                     </pic:cNvPicPr>
                   </pic:nvPicPr>
                   <pic:blipFill>
-                    <a:blip r:embed="rId9">
+                    <a:blip r:embed="rId10">
                       <a:extLst>
                         <a:ext uri="{28A0092B-C50C-407E-A947-70E740481C1C}">
-                          <a14:useLocalDpi xmlns:a14="http://schemas.microsoft.com/office/drawing/2010/main" xmlns:pic="http://schemas.openxmlformats.org/drawingml/2006/picture" xmlns:a="http://schemas.openxmlformats.org/drawingml/2006/main" xmlns:wps="http://schemas.microsoft.com/office/word/2010/wordprocessingShape" xmlns:wne="http://schemas.microsoft.com/office/word/2006/wordml" xmlns:wpi="http://schemas.microsoft.com/office/word/2010/wordprocessingInk" xmlns:wpg="http://schemas.microsoft.com/office/word/2010/wordprocessingGroup" xmlns:w14="http://schemas.microsoft.com/office/word/2010/wordml" xmlns:w="http://schemas.openxmlformats.org/wordprocessingml/2006/main" xmlns:w10="urn:schemas-microsoft-com:office:word" xmlns:wp="http://schemas.openxmlformats.org/drawingml/2006/wordprocessingDrawing" xmlns:wp14="http://schemas.microsoft.com/office/word/2010/wordprocessingDrawing" xmlns:v="urn:schemas-microsoft-com:vml" xmlns:m="http://schemas.openxmlformats.org/officeDocument/2006/math" xmlns:r="http://schemas.openxmlformats.org/officeDocument/2006/relationships" xmlns:o="urn:schemas-microsoft-com:office:office" xmlns:mv="urn:schemas-microsoft-com:mac:vml" xmlns:mc="http://schemas.openxmlformats.org/markup-compatibility/2006" xmlns:mo="http://schemas.microsoft.com/office/mac/office/2008/main" xmlns:wpc="http://schemas.microsoft.com/office/word/2010/wordprocessingCanvas" xmlns="" val="0"/>
+                          <a14:useLocalDpi xmlns:a14="http://schemas.microsoft.com/office/drawing/2010/main" val="0"/>
                         </a:ext>
                       </a:extLst>
                     </a:blip>
@@ -5368,6 +5577,7 @@
       <w:pgSz w:w="12240" w:h="15840"/>
       <w:pgMar w:top="1440" w:right="1440" w:bottom="1440" w:left="1440" w:header="0" w:footer="0" w:gutter="0"/>
       <w:lnNumType w:countBy="1" w:restart="continuous"/>
+      <w:cols w:space="720"/>
       <w:docGrid w:linePitch="360"/>
     </w:sectPr>
   </w:body>
@@ -5375,8 +5585,8 @@
 </file>
 
 <file path=word/comments.xml><?xml version="1.0" encoding="utf-8"?>
-<w:comments xmlns:mo="http://schemas.microsoft.com/office/mac/office/2008/main" xmlns:ve="http://schemas.openxmlformats.org/markup-compatibility/2006" xmlns:mv="urn:schemas-microsoft-com:mac:vml" xmlns:o="urn:schemas-microsoft-com:office:office" xmlns:r="http://schemas.openxmlformats.org/officeDocument/2006/relationships" xmlns:m="http://schemas.openxmlformats.org/officeDocument/2006/math" xmlns:v="urn:schemas-microsoft-com:vml" xmlns:wp="http://schemas.openxmlformats.org/drawingml/2006/wordprocessingDrawing" xmlns:w10="urn:schemas-microsoft-com:office:word" xmlns:w="http://schemas.openxmlformats.org/wordprocessingml/2006/main" xmlns:wne="http://schemas.microsoft.com/office/word/2006/wordml">
-  <w:comment w:id="4" w:author="John" w:date="2016-12-23T12:13:00Z" w:initials="J">
+<w:comments xmlns:wpc="http://schemas.microsoft.com/office/word/2010/wordprocessingCanvas" xmlns:mo="http://schemas.microsoft.com/office/mac/office/2008/main" xmlns:mc="http://schemas.openxmlformats.org/markup-compatibility/2006" xmlns:mv="urn:schemas-microsoft-com:mac:vml" xmlns:o="urn:schemas-microsoft-com:office:office" xmlns:r="http://schemas.openxmlformats.org/officeDocument/2006/relationships" xmlns:m="http://schemas.openxmlformats.org/officeDocument/2006/math" xmlns:v="urn:schemas-microsoft-com:vml" xmlns:wp14="http://schemas.microsoft.com/office/word/2010/wordprocessingDrawing" xmlns:wp="http://schemas.openxmlformats.org/drawingml/2006/wordprocessingDrawing" xmlns:w10="urn:schemas-microsoft-com:office:word" xmlns:w="http://schemas.openxmlformats.org/wordprocessingml/2006/main" xmlns:w14="http://schemas.microsoft.com/office/word/2010/wordml" xmlns:wpg="http://schemas.microsoft.com/office/word/2010/wordprocessingGroup" xmlns:wpi="http://schemas.microsoft.com/office/word/2010/wordprocessingInk" xmlns:wne="http://schemas.microsoft.com/office/word/2006/wordml" xmlns:wps="http://schemas.microsoft.com/office/word/2010/wordprocessingShape" mc:Ignorable="w14 wp14">
+  <w:comment w:id="19" w:author="Andy Rominger" w:date="2017-02-20T12:49:00Z" w:initials="AR">
     <w:p>
       <w:pPr>
         <w:pStyle w:val="CommentText"/>
@@ -5388,7 +5598,279 @@
         <w:annotationRef/>
       </w:r>
       <w:r>
+        <w:t>Also cite Mori here</w:t>
+      </w:r>
+    </w:p>
+  </w:comment>
+  <w:comment w:id="21" w:author="John" w:date="2016-12-23T12:13:00Z" w:initials="J">
+    <w:p>
+      <w:pPr>
+        <w:pStyle w:val="CommentText"/>
+      </w:pPr>
+      <w:r>
+        <w:rPr>
+          <w:rStyle w:val="CommentReference"/>
+        </w:rPr>
+        <w:annotationRef/>
+      </w:r>
+      <w:r>
         <w:t>I believe these two cites got switched …no?</w:t>
+      </w:r>
+    </w:p>
+  </w:comment>
+  <w:comment w:id="24" w:author="Andy Rominger" w:date="2017-02-20T12:50:00Z" w:initials="AR">
+    <w:p>
+      <w:pPr>
+        <w:pStyle w:val="CommentText"/>
+      </w:pPr>
+      <w:ins w:id="26" w:author="Andy Rominger" w:date="2017-02-20T12:50:00Z">
+        <w:r>
+          <w:rPr>
+            <w:rStyle w:val="CommentReference"/>
+          </w:rPr>
+          <w:annotationRef/>
+        </w:r>
+      </w:ins>
+      <w:r>
+        <w:t>Cite Mori here too</w:t>
+      </w:r>
+    </w:p>
+  </w:comment>
+  <w:comment w:id="38" w:author="Andy Rominger" w:date="2017-02-20T12:37:00Z" w:initials="AR">
+    <w:p>
+      <w:pPr>
+        <w:pStyle w:val="CommentText"/>
+      </w:pPr>
+      <w:r>
+        <w:rPr>
+          <w:rStyle w:val="CommentReference"/>
+        </w:rPr>
+        <w:annotationRef/>
+      </w:r>
+      <w:r>
+        <w:t>I took out the size-density part because Psi does not predict anything about density or abundance because we derived it by integrating out n</w:t>
+      </w:r>
+    </w:p>
+  </w:comment>
+  <w:comment w:id="46" w:author="Andy Rominger" w:date="2017-02-20T12:48:00Z" w:initials="AR">
+    <w:p>
+      <w:pPr>
+        <w:pStyle w:val="CommentText"/>
+      </w:pPr>
+      <w:ins w:id="47" w:author="Andy Rominger" w:date="2017-02-20T12:44:00Z">
+        <w:r>
+          <w:rPr>
+            <w:rStyle w:val="CommentReference"/>
+          </w:rPr>
+          <w:annotationRef/>
+        </w:r>
+      </w:ins>
+      <w:r>
+        <w:t>Here we could cite some of McGill’s stuff, which I think is good and also quite relevant:</w:t>
+      </w:r>
+    </w:p>
+    <w:p>
+      <w:pPr>
+        <w:pStyle w:val="CommentText"/>
+      </w:pPr>
+    </w:p>
+    <w:p>
+      <w:pPr>
+        <w:rPr>
+          <w:rFonts w:ascii="Times" w:eastAsia="Times New Roman" w:hAnsi="Times" w:cs="Times New Roman"/>
+          <w:sz w:val="20"/>
+          <w:szCs w:val="20"/>
+        </w:rPr>
+      </w:pPr>
+      <w:r>
+        <w:rPr>
+          <w:rFonts w:ascii="Arial" w:eastAsia="Times New Roman" w:hAnsi="Arial" w:cs="Arial"/>
+          <w:color w:val="222222"/>
+          <w:sz w:val="20"/>
+          <w:szCs w:val="20"/>
+          <w:shd w:val="clear" w:color="auto" w:fill="FFFFFF"/>
+        </w:rPr>
+        <w:t xml:space="preserve">McGill, B. (2003). Strong and weak tests of </w:t>
+      </w:r>
+      <w:proofErr w:type="spellStart"/>
+      <w:r>
+        <w:rPr>
+          <w:rFonts w:ascii="Arial" w:eastAsia="Times New Roman" w:hAnsi="Arial" w:cs="Arial"/>
+          <w:color w:val="222222"/>
+          <w:sz w:val="20"/>
+          <w:szCs w:val="20"/>
+          <w:shd w:val="clear" w:color="auto" w:fill="FFFFFF"/>
+        </w:rPr>
+        <w:t>macroecological</w:t>
+      </w:r>
+      <w:proofErr w:type="spellEnd"/>
+      <w:r>
+        <w:rPr>
+          <w:rFonts w:ascii="Arial" w:eastAsia="Times New Roman" w:hAnsi="Arial" w:cs="Arial"/>
+          <w:color w:val="222222"/>
+          <w:sz w:val="20"/>
+          <w:szCs w:val="20"/>
+          <w:shd w:val="clear" w:color="auto" w:fill="FFFFFF"/>
+        </w:rPr>
+        <w:t xml:space="preserve"> theory. </w:t>
+      </w:r>
+      <w:proofErr w:type="spellStart"/>
+      <w:r>
+        <w:rPr>
+          <w:rFonts w:ascii="Arial" w:eastAsia="Times New Roman" w:hAnsi="Arial" w:cs="Arial"/>
+          <w:i/>
+          <w:iCs/>
+          <w:color w:val="222222"/>
+          <w:sz w:val="20"/>
+          <w:szCs w:val="20"/>
+          <w:shd w:val="clear" w:color="auto" w:fill="FFFFFF"/>
+        </w:rPr>
+        <w:t>Oikos</w:t>
+      </w:r>
+      <w:proofErr w:type="spellEnd"/>
+      <w:r>
+        <w:rPr>
+          <w:rFonts w:ascii="Arial" w:eastAsia="Times New Roman" w:hAnsi="Arial" w:cs="Arial"/>
+          <w:color w:val="222222"/>
+          <w:sz w:val="20"/>
+          <w:szCs w:val="20"/>
+          <w:shd w:val="clear" w:color="auto" w:fill="FFFFFF"/>
+        </w:rPr>
+        <w:t>, </w:t>
+      </w:r>
+      <w:r>
+        <w:rPr>
+          <w:rFonts w:ascii="Arial" w:eastAsia="Times New Roman" w:hAnsi="Arial" w:cs="Arial"/>
+          <w:i/>
+          <w:iCs/>
+          <w:color w:val="222222"/>
+          <w:sz w:val="20"/>
+          <w:szCs w:val="20"/>
+          <w:shd w:val="clear" w:color="auto" w:fill="FFFFFF"/>
+        </w:rPr>
+        <w:t>102</w:t>
+      </w:r>
+      <w:r>
+        <w:rPr>
+          <w:rFonts w:ascii="Arial" w:eastAsia="Times New Roman" w:hAnsi="Arial" w:cs="Arial"/>
+          <w:color w:val="222222"/>
+          <w:sz w:val="20"/>
+          <w:szCs w:val="20"/>
+          <w:shd w:val="clear" w:color="auto" w:fill="FFFFFF"/>
+        </w:rPr>
+        <w:t>(3), 679-685.</w:t>
+      </w:r>
+    </w:p>
+    <w:p>
+      <w:pPr>
+        <w:pStyle w:val="CommentText"/>
+      </w:pPr>
+    </w:p>
+    <w:p>
+      <w:pPr>
+        <w:rPr>
+          <w:rFonts w:ascii="Times" w:eastAsia="Times New Roman" w:hAnsi="Times" w:cs="Times New Roman"/>
+          <w:sz w:val="20"/>
+          <w:szCs w:val="20"/>
+        </w:rPr>
+      </w:pPr>
+      <w:r>
+        <w:rPr>
+          <w:rFonts w:ascii="Arial" w:eastAsia="Times New Roman" w:hAnsi="Arial" w:cs="Arial"/>
+          <w:color w:val="222222"/>
+          <w:sz w:val="20"/>
+          <w:szCs w:val="20"/>
+          <w:shd w:val="clear" w:color="auto" w:fill="FFFFFF"/>
+        </w:rPr>
+        <w:t xml:space="preserve">McGill, B. J., Etienne, R. S., Gray, J. S., Alonso, D., Anderson, M. J., </w:t>
+      </w:r>
+      <w:proofErr w:type="spellStart"/>
+      <w:r>
+        <w:rPr>
+          <w:rFonts w:ascii="Arial" w:eastAsia="Times New Roman" w:hAnsi="Arial" w:cs="Arial"/>
+          <w:color w:val="222222"/>
+          <w:sz w:val="20"/>
+          <w:szCs w:val="20"/>
+          <w:shd w:val="clear" w:color="auto" w:fill="FFFFFF"/>
+        </w:rPr>
+        <w:t>Benecha</w:t>
+      </w:r>
+      <w:proofErr w:type="spellEnd"/>
+      <w:r>
+        <w:rPr>
+          <w:rFonts w:ascii="Arial" w:eastAsia="Times New Roman" w:hAnsi="Arial" w:cs="Arial"/>
+          <w:color w:val="222222"/>
+          <w:sz w:val="20"/>
+          <w:szCs w:val="20"/>
+          <w:shd w:val="clear" w:color="auto" w:fill="FFFFFF"/>
+        </w:rPr>
+        <w:t xml:space="preserve">, H. K., ... &amp; </w:t>
+      </w:r>
+      <w:proofErr w:type="spellStart"/>
+      <w:r>
+        <w:rPr>
+          <w:rFonts w:ascii="Arial" w:eastAsia="Times New Roman" w:hAnsi="Arial" w:cs="Arial"/>
+          <w:color w:val="222222"/>
+          <w:sz w:val="20"/>
+          <w:szCs w:val="20"/>
+          <w:shd w:val="clear" w:color="auto" w:fill="FFFFFF"/>
+        </w:rPr>
+        <w:t>Hurlbert</w:t>
+      </w:r>
+      <w:proofErr w:type="spellEnd"/>
+      <w:r>
+        <w:rPr>
+          <w:rFonts w:ascii="Arial" w:eastAsia="Times New Roman" w:hAnsi="Arial" w:cs="Arial"/>
+          <w:color w:val="222222"/>
+          <w:sz w:val="20"/>
+          <w:szCs w:val="20"/>
+          <w:shd w:val="clear" w:color="auto" w:fill="FFFFFF"/>
+        </w:rPr>
+        <w:t>, A. H. (2007). Species abundance distributions: moving beyond single prediction theories to integration within an ecological framework. </w:t>
+      </w:r>
+      <w:r>
+        <w:rPr>
+          <w:rFonts w:ascii="Arial" w:eastAsia="Times New Roman" w:hAnsi="Arial" w:cs="Arial"/>
+          <w:i/>
+          <w:iCs/>
+          <w:color w:val="222222"/>
+          <w:sz w:val="20"/>
+          <w:szCs w:val="20"/>
+          <w:shd w:val="clear" w:color="auto" w:fill="FFFFFF"/>
+        </w:rPr>
+        <w:t>Ecology letters</w:t>
+      </w:r>
+      <w:r>
+        <w:rPr>
+          <w:rFonts w:ascii="Arial" w:eastAsia="Times New Roman" w:hAnsi="Arial" w:cs="Arial"/>
+          <w:color w:val="222222"/>
+          <w:sz w:val="20"/>
+          <w:szCs w:val="20"/>
+          <w:shd w:val="clear" w:color="auto" w:fill="FFFFFF"/>
+        </w:rPr>
+        <w:t>, </w:t>
+      </w:r>
+      <w:r>
+        <w:rPr>
+          <w:rFonts w:ascii="Arial" w:eastAsia="Times New Roman" w:hAnsi="Arial" w:cs="Arial"/>
+          <w:i/>
+          <w:iCs/>
+          <w:color w:val="222222"/>
+          <w:sz w:val="20"/>
+          <w:szCs w:val="20"/>
+          <w:shd w:val="clear" w:color="auto" w:fill="FFFFFF"/>
+        </w:rPr>
+        <w:t>10</w:t>
+      </w:r>
+      <w:r>
+        <w:rPr>
+          <w:rFonts w:ascii="Arial" w:eastAsia="Times New Roman" w:hAnsi="Arial" w:cs="Arial"/>
+          <w:color w:val="222222"/>
+          <w:sz w:val="20"/>
+          <w:szCs w:val="20"/>
+          <w:shd w:val="clear" w:color="auto" w:fill="FFFFFF"/>
+        </w:rPr>
+        <w:t>(10), 995-1015.</w:t>
       </w:r>
     </w:p>
   </w:comment>
@@ -5396,7 +5878,7 @@
 </file>
 
 <file path=word/styles.xml><?xml version="1.0" encoding="utf-8"?>
-<w:styles xmlns:r="http://schemas.openxmlformats.org/officeDocument/2006/relationships" xmlns:w="http://schemas.openxmlformats.org/wordprocessingml/2006/main">
+<w:styles xmlns:mc="http://schemas.openxmlformats.org/markup-compatibility/2006" xmlns:r="http://schemas.openxmlformats.org/officeDocument/2006/relationships" xmlns:w="http://schemas.openxmlformats.org/wordprocessingml/2006/main" xmlns:w14="http://schemas.microsoft.com/office/word/2010/wordml" mc:Ignorable="w14">
   <w:docDefaults>
     <w:rPrDefault>
       <w:rPr>
@@ -5557,14 +6039,15 @@
   </w:style>
   <w:style w:type="character" w:default="1" w:styleId="DefaultParagraphFont">
     <w:name w:val="Default Paragraph Font"/>
+    <w:uiPriority w:val="1"/>
     <w:semiHidden/>
     <w:unhideWhenUsed/>
   </w:style>
   <w:style w:type="table" w:default="1" w:styleId="TableNormal">
     <w:name w:val="Normal Table"/>
+    <w:uiPriority w:val="99"/>
     <w:semiHidden/>
     <w:unhideWhenUsed/>
-    <w:qFormat/>
     <w:tblPr>
       <w:tblInd w:w="0" w:type="dxa"/>
       <w:tblCellMar>
@@ -5577,6 +6060,7 @@
   </w:style>
   <w:style w:type="numbering" w:default="1" w:styleId="NoList">
     <w:name w:val="No List"/>
+    <w:uiPriority w:val="99"/>
     <w:semiHidden/>
     <w:unhideWhenUsed/>
   </w:style>

</xml_diff>